<commit_message>
Updated user manual to add Help page
Added explanation for Help page
</commit_message>
<xml_diff>
--- a/lbvt-roadmap/LBVT user manual.docx
+++ b/lbvt-roadmap/LBVT user manual.docx
@@ -67,7 +67,6 @@
       <w:pPr>
         <w:jc w:val="center"/>
         <w:rPr>
-          <w:rFonts w:hint="eastAsia"/>
           <w:sz w:val="56"/>
           <w:szCs w:val="56"/>
         </w:rPr>
@@ -991,13 +990,7 @@
         <w:t>.</w:t>
       </w:r>
     </w:p>
-    <w:p>
-      <w:pPr>
-        <w:rPr>
-          <w:rFonts w:hint="eastAsia"/>
-        </w:rPr>
-      </w:pPr>
-    </w:p>
+    <w:p/>
     <w:p>
       <w:pPr>
         <w:pStyle w:val="1"/>
@@ -1211,19 +1204,8 @@
         <w:t>s information</w:t>
       </w:r>
     </w:p>
-    <w:p>
-      <w:pPr>
-        <w:rPr>
-          <w:rFonts w:hint="eastAsia"/>
-        </w:rPr>
-      </w:pPr>
-    </w:p>
-    <w:p>
-      <w:pPr>
-        <w:rPr>
-          <w:rFonts w:hint="eastAsia"/>
-        </w:rPr>
-      </w:pPr>
+    <w:p/>
+    <w:p>
       <w:r>
         <w:rPr>
           <w:rFonts w:hint="eastAsia"/>
@@ -1300,13 +1282,7 @@
         <w:t xml:space="preserve">Figure1: Program Roadmap </w:t>
       </w:r>
     </w:p>
-    <w:p>
-      <w:pPr>
-        <w:rPr>
-          <w:rFonts w:hint="eastAsia"/>
-        </w:rPr>
-      </w:pPr>
-    </w:p>
+    <w:p/>
     <w:p>
       <w:pPr>
         <w:pStyle w:val="2"/>
@@ -1552,6 +1528,9 @@
           <w:numId w:val="5"/>
         </w:numPr>
         <w:ind w:leftChars="0"/>
+        <w:rPr>
+          <w:rFonts w:hint="eastAsia"/>
+        </w:rPr>
       </w:pPr>
       <w:r>
         <w:rPr>
@@ -1682,13 +1661,7 @@
       </w:r>
     </w:p>
     <w:p/>
-    <w:p>
-      <w:pPr>
-        <w:rPr>
-          <w:rFonts w:hint="eastAsia"/>
-        </w:rPr>
-      </w:pPr>
-    </w:p>
+    <w:p/>
     <w:p>
       <w:pPr>
         <w:pStyle w:val="2"/>
@@ -1886,7 +1859,7 @@
           <w:noProof/>
         </w:rPr>
         <w:drawing>
-          <wp:inline distT="0" distB="0" distL="0" distR="0" wp14:anchorId="16939EB2" wp14:editId="54EE021E">
+          <wp:inline distT="0" distB="0" distL="0" distR="0" wp14:anchorId="16939EB2" wp14:editId="6483D3C5">
             <wp:extent cx="2867714" cy="3876675"/>
             <wp:effectExtent l="0" t="0" r="8890" b="0"/>
             <wp:docPr id="2043257711" name="図 4"/>
@@ -2215,13 +2188,7 @@
     <w:p/>
     <w:p/>
     <w:p/>
-    <w:p>
-      <w:pPr>
-        <w:rPr>
-          <w:rFonts w:hint="eastAsia"/>
-        </w:rPr>
-      </w:pPr>
-    </w:p>
+    <w:p/>
     <w:p>
       <w:pPr>
         <w:pStyle w:val="2"/>
@@ -2775,13 +2742,7 @@
         <w:t>.</w:t>
       </w:r>
     </w:p>
-    <w:p>
-      <w:pPr>
-        <w:rPr>
-          <w:rFonts w:hint="eastAsia"/>
-        </w:rPr>
-      </w:pPr>
-    </w:p>
+    <w:p/>
     <w:p>
       <w:r>
         <w:rPr>
@@ -2926,13 +2887,7 @@
     <w:p/>
     <w:p/>
     <w:p/>
-    <w:p>
-      <w:pPr>
-        <w:rPr>
-          <w:rFonts w:hint="eastAsia"/>
-        </w:rPr>
-      </w:pPr>
-    </w:p>
+    <w:p/>
     <w:p>
       <w:pPr>
         <w:pStyle w:val="2"/>
@@ -2948,11 +2903,6 @@
       <w:bookmarkEnd w:id="9"/>
     </w:p>
     <w:p>
-      <w:pPr>
-        <w:rPr>
-          <w:rFonts w:hint="eastAsia"/>
-        </w:rPr>
-      </w:pPr>
       <w:r>
         <w:rPr>
           <w:rFonts w:hint="eastAsia"/>
@@ -3247,7 +3197,125 @@
       </w:r>
     </w:p>
     <w:p/>
+    <w:p>
+      <w:pPr>
+        <w:pStyle w:val="2"/>
+      </w:pPr>
+      <w:r>
+        <w:rPr>
+          <w:rFonts w:hint="eastAsia"/>
+        </w:rPr>
+        <w:t>Help page</w:t>
+      </w:r>
+    </w:p>
+    <w:p>
+      <w:r>
+        <w:rPr>
+          <w:rFonts w:hint="eastAsia"/>
+        </w:rPr>
+        <w:t>There is the Help page</w:t>
+      </w:r>
+      <w:r>
+        <w:rPr>
+          <w:rFonts w:hint="eastAsia"/>
+        </w:rPr>
+        <w:t xml:space="preserve"> (Figure 12)</w:t>
+      </w:r>
+      <w:r>
+        <w:rPr>
+          <w:rFonts w:hint="eastAsia"/>
+        </w:rPr>
+        <w:t xml:space="preserve"> which explain how to use the system. This page also has the link </w:t>
+      </w:r>
+      <w:r>
+        <w:rPr>
+          <w:rFonts w:hint="eastAsia"/>
+        </w:rPr>
+        <w:t>for changing the program information. User can change the program with the link in this page.</w:t>
+      </w:r>
+    </w:p>
     <w:p/>
+    <w:p>
+      <w:pPr>
+        <w:rPr>
+          <w:rFonts w:hint="eastAsia"/>
+        </w:rPr>
+      </w:pPr>
+      <w:r>
+        <w:rPr>
+          <w:rFonts w:hint="eastAsia"/>
+          <w:noProof/>
+        </w:rPr>
+        <w:lastRenderedPageBreak/>
+        <w:drawing>
+          <wp:inline distT="0" distB="0" distL="0" distR="0" wp14:anchorId="125DCB6C" wp14:editId="3A72AE44">
+            <wp:extent cx="5400040" cy="3237230"/>
+            <wp:effectExtent l="0" t="0" r="0" b="1270"/>
+            <wp:docPr id="296107499" name="図 1"/>
+            <wp:cNvGraphicFramePr>
+              <a:graphicFrameLocks xmlns:a="http://schemas.openxmlformats.org/drawingml/2006/main" noChangeAspect="1"/>
+            </wp:cNvGraphicFramePr>
+            <a:graphic xmlns:a="http://schemas.openxmlformats.org/drawingml/2006/main">
+              <a:graphicData uri="http://schemas.openxmlformats.org/drawingml/2006/picture">
+                <pic:pic xmlns:pic="http://schemas.openxmlformats.org/drawingml/2006/picture">
+                  <pic:nvPicPr>
+                    <pic:cNvPr id="296107499" name="図 296107499"/>
+                    <pic:cNvPicPr/>
+                  </pic:nvPicPr>
+                  <pic:blipFill>
+                    <a:blip r:embed="rId20" cstate="print">
+                      <a:extLst>
+                        <a:ext uri="{28A0092B-C50C-407E-A947-70E740481C1C}">
+                          <a14:useLocalDpi xmlns:a14="http://schemas.microsoft.com/office/drawing/2010/main" val="0"/>
+                        </a:ext>
+                      </a:extLst>
+                    </a:blip>
+                    <a:stretch>
+                      <a:fillRect/>
+                    </a:stretch>
+                  </pic:blipFill>
+                  <pic:spPr>
+                    <a:xfrm>
+                      <a:off x="0" y="0"/>
+                      <a:ext cx="5400040" cy="3237230"/>
+                    </a:xfrm>
+                    <a:prstGeom prst="rect">
+                      <a:avLst/>
+                    </a:prstGeom>
+                  </pic:spPr>
+                </pic:pic>
+              </a:graphicData>
+            </a:graphic>
+          </wp:inline>
+        </w:drawing>
+      </w:r>
+    </w:p>
+    <w:p>
+      <w:pPr>
+        <w:rPr>
+          <w:rFonts w:hint="eastAsia"/>
+        </w:rPr>
+      </w:pPr>
+      <w:r>
+        <w:rPr>
+          <w:rFonts w:hint="eastAsia"/>
+        </w:rPr>
+        <w:t>Figure</w:t>
+      </w:r>
+      <w:r>
+        <w:rPr>
+          <w:rFonts w:hint="eastAsia"/>
+        </w:rPr>
+        <w:t>12: Help page</w:t>
+      </w:r>
+    </w:p>
+    <w:p>
+      <w:pPr>
+        <w:rPr>
+          <w:rFonts w:hint="eastAsia"/>
+        </w:rPr>
+      </w:pPr>
+    </w:p>
     <w:sectPr>
       <w:pgSz w:w="11906" w:h="16838"/>
       <w:pgMar w:top="1985" w:right="1701" w:bottom="1701" w:left="1701" w:header="851" w:footer="992" w:gutter="0"/>

</xml_diff>